<commit_message>
Ya esta pero tiene algunos fallos
</commit_message>
<xml_diff>
--- a/DiagramasBNF.docx
+++ b/DiagramasBNF.docx
@@ -159,6 +159,42 @@
       </w:r>
       <w:proofErr w:type="gramEnd"/>
       <w:r>
+        <w:t xml:space="preserve"> </w:t>
+      </w:r>
+      <w:r>
+        <w:t xml:space="preserve"> </w:t>
+      </w:r>
+      <w:proofErr w:type="spellStart"/>
+      <w:r>
+        <w:t>fun</w:t>
+      </w:r>
+      <w:proofErr w:type="spellEnd"/>
+      <w:r>
+        <w:t xml:space="preserve"> </w:t>
+      </w:r>
+      <w:r>
+        <w:t>&lt;</w:t>
+      </w:r>
+      <w:proofErr w:type="spellStart"/>
+      <w:r>
+        <w:t>Ident</w:t>
+      </w:r>
+      <w:proofErr w:type="spellEnd"/>
+      <w:r>
+        <w:t>&gt; &lt;</w:t>
+      </w:r>
+      <w:r>
+        <w:t>Bloque</w:t>
+      </w:r>
+      <w:r>
+        <w:t xml:space="preserve">&gt; </w:t>
+      </w:r>
+      <w:proofErr w:type="spellStart"/>
+      <w:r>
+        <w:t>end</w:t>
+      </w:r>
+      <w:proofErr w:type="spellEnd"/>
+      <w:r>
         <w:t xml:space="preserve"> &lt;</w:t>
       </w:r>
       <w:proofErr w:type="spellStart"/>
@@ -167,6 +203,38 @@
       </w:r>
       <w:proofErr w:type="spellEnd"/>
       <w:r>
+        <w:t>&gt;</w:t>
+      </w:r>
+      <w:r>
+        <w:t xml:space="preserve"> &lt;A2&gt;</w:t>
+      </w:r>
+    </w:p>
+    <w:p>
+      <w:r>
+        <w:t>&lt;A2&gt;</w:t>
+      </w:r>
+      <w:proofErr w:type="gramStart"/>
+      <w:r>
+        <w:t>::=</w:t>
+      </w:r>
+      <w:proofErr w:type="gramEnd"/>
+      <w:r>
+        <w:t xml:space="preserve"> </w:t>
+      </w:r>
+      <w:proofErr w:type="spellStart"/>
+      <w:r>
+        <w:t>fun</w:t>
+      </w:r>
+      <w:proofErr w:type="spellEnd"/>
+      <w:r>
+        <w:t xml:space="preserve"> &lt;</w:t>
+      </w:r>
+      <w:proofErr w:type="spellStart"/>
+      <w:r>
+        <w:t>Ident</w:t>
+      </w:r>
+      <w:proofErr w:type="spellEnd"/>
+      <w:r>
         <w:t xml:space="preserve">&gt; &lt;Bloque&gt; </w:t>
       </w:r>
       <w:proofErr w:type="spellStart"/>
@@ -175,494 +243,507 @@
       </w:r>
       <w:proofErr w:type="spellEnd"/>
       <w:r>
+        <w:t xml:space="preserve"> </w:t>
+      </w:r>
+      <w:r>
+        <w:t>&lt;</w:t>
+      </w:r>
+      <w:proofErr w:type="spellStart"/>
+      <w:r>
+        <w:t>Ident</w:t>
+      </w:r>
+      <w:proofErr w:type="spellEnd"/>
+      <w:r>
+        <w:t>&gt;</w:t>
+      </w:r>
+      <w:r>
+        <w:t xml:space="preserve"> &lt;A2&gt;</w:t>
+      </w:r>
+    </w:p>
+    <w:p>
+      <w:pPr>
+        <w:rPr>
+          <w:rFonts w:cstheme="minorHAnsi"/>
+        </w:rPr>
+      </w:pPr>
+      <w:r>
+        <w:t xml:space="preserve">&lt;A2&gt; </w:t>
+      </w:r>
+      <w:proofErr w:type="gramStart"/>
+      <w:r>
+        <w:t>::=</w:t>
+      </w:r>
+      <w:proofErr w:type="gramEnd"/>
+      <w:r>
+        <w:t xml:space="preserve"> </w:t>
+      </w:r>
+      <w:r>
+        <w:rPr>
+          <w:rFonts w:cstheme="minorHAnsi"/>
+        </w:rPr>
+        <w:t>Ꜫ</w:t>
+      </w:r>
+    </w:p>
+    <w:p>
+      <w:pPr>
+        <w:rPr>
+          <w:rFonts w:cstheme="minorHAnsi"/>
+        </w:rPr>
+      </w:pPr>
+      <w:r>
+        <w:rPr>
+          <w:rFonts w:cstheme="minorHAnsi"/>
+        </w:rPr>
+        <w:t xml:space="preserve">&lt;Bloque&gt; </w:t>
+      </w:r>
+      <w:proofErr w:type="gramStart"/>
+      <w:r>
+        <w:rPr>
+          <w:rFonts w:cstheme="minorHAnsi"/>
+        </w:rPr>
+        <w:t>::=</w:t>
+      </w:r>
+      <w:proofErr w:type="gramEnd"/>
+      <w:r>
+        <w:rPr>
+          <w:rFonts w:cstheme="minorHAnsi"/>
+        </w:rPr>
+        <w:t xml:space="preserve">  &lt;A3&gt;</w:t>
+      </w:r>
+      <w:r>
+        <w:rPr>
+          <w:rFonts w:cstheme="minorHAnsi"/>
+        </w:rPr>
         <w:t xml:space="preserve"> &lt;</w:t>
       </w:r>
+      <w:r>
+        <w:rPr>
+          <w:rFonts w:cstheme="minorHAnsi"/>
+        </w:rPr>
+        <w:t>Proposición</w:t>
+      </w:r>
+      <w:r>
+        <w:rPr>
+          <w:rFonts w:cstheme="minorHAnsi"/>
+        </w:rPr>
+        <w:t>&gt;</w:t>
+      </w:r>
+    </w:p>
+    <w:p>
+      <w:pPr>
+        <w:rPr>
+          <w:rFonts w:cstheme="minorHAnsi"/>
+        </w:rPr>
+      </w:pPr>
+      <w:r>
+        <w:rPr>
+          <w:rFonts w:cstheme="minorHAnsi"/>
+        </w:rPr>
+        <w:t>&lt;A3&gt;::=&lt;TIPO&gt; &lt;A4&gt;</w:t>
+      </w:r>
+    </w:p>
+    <w:p>
+      <w:pPr>
+        <w:rPr>
+          <w:rFonts w:cstheme="minorHAnsi"/>
+        </w:rPr>
+      </w:pPr>
+      <w:r>
+        <w:rPr>
+          <w:rFonts w:cstheme="minorHAnsi"/>
+        </w:rPr>
+        <w:t xml:space="preserve">&lt;A3&gt; </w:t>
+      </w:r>
+      <w:proofErr w:type="gramStart"/>
+      <w:r>
+        <w:rPr>
+          <w:rFonts w:cstheme="minorHAnsi"/>
+        </w:rPr>
+        <w:t>::=</w:t>
+      </w:r>
+      <w:proofErr w:type="gramEnd"/>
+      <w:r>
+        <w:rPr>
+          <w:rFonts w:cstheme="minorHAnsi"/>
+        </w:rPr>
+        <w:t xml:space="preserve"> Ꜫ</w:t>
+      </w:r>
+    </w:p>
+    <w:p>
+      <w:pPr>
+        <w:rPr>
+          <w:rFonts w:cstheme="minorHAnsi"/>
+        </w:rPr>
+      </w:pPr>
+      <w:r>
+        <w:rPr>
+          <w:rFonts w:cstheme="minorHAnsi"/>
+        </w:rPr>
+        <w:t xml:space="preserve">&lt;A4&gt; </w:t>
+      </w:r>
+      <w:proofErr w:type="gramStart"/>
+      <w:r>
+        <w:rPr>
+          <w:rFonts w:cstheme="minorHAnsi"/>
+        </w:rPr>
+        <w:t>::=</w:t>
+      </w:r>
+      <w:proofErr w:type="gramEnd"/>
+      <w:r>
+        <w:rPr>
+          <w:rFonts w:cstheme="minorHAnsi"/>
+        </w:rPr>
+        <w:t xml:space="preserve"> &lt;</w:t>
+      </w:r>
       <w:proofErr w:type="spellStart"/>
       <w:r>
+        <w:rPr>
+          <w:rFonts w:cstheme="minorHAnsi"/>
+        </w:rPr>
         <w:t>Ident</w:t>
       </w:r>
       <w:proofErr w:type="spellEnd"/>
       <w:r>
+        <w:rPr>
+          <w:rFonts w:cstheme="minorHAnsi"/>
+        </w:rPr>
+        <w:t>&gt; &lt;A5</w:t>
+      </w:r>
+      <w:r>
+        <w:rPr>
+          <w:rFonts w:cstheme="minorHAnsi"/>
+        </w:rPr>
         <w:t>&gt;</w:t>
       </w:r>
       <w:r>
-        <w:t xml:space="preserve"> &lt;A2&gt;</w:t>
-      </w:r>
-    </w:p>
-    <w:p>
-      <w:r>
-        <w:t>&lt;A2&gt;</w:t>
-      </w:r>
-      <w:proofErr w:type="gramStart"/>
-      <w:r>
-        <w:t>::=</w:t>
-      </w:r>
-      <w:proofErr w:type="gramEnd"/>
-      <w:r>
+        <w:rPr>
+          <w:rFonts w:cstheme="minorHAnsi"/>
+        </w:rPr>
+        <w:t xml:space="preserve"> &lt;A7&gt;</w:t>
+      </w:r>
+    </w:p>
+    <w:p>
+      <w:pPr>
+        <w:rPr>
+          <w:rFonts w:cstheme="minorHAnsi"/>
+        </w:rPr>
+      </w:pPr>
+      <w:r>
+        <w:rPr>
+          <w:rFonts w:cstheme="minorHAnsi"/>
+        </w:rPr>
+        <w:t>&lt;A5</w:t>
+      </w:r>
+      <w:r>
+        <w:rPr>
+          <w:rFonts w:cstheme="minorHAnsi"/>
+        </w:rPr>
+        <w:t>&gt;</w:t>
+      </w:r>
+      <w:proofErr w:type="gramStart"/>
+      <w:r>
+        <w:rPr>
+          <w:rFonts w:cstheme="minorHAnsi"/>
+        </w:rPr>
+        <w:t>::=</w:t>
+      </w:r>
+      <w:proofErr w:type="gramEnd"/>
+      <w:r>
+        <w:rPr>
+          <w:rFonts w:cstheme="minorHAnsi"/>
+        </w:rPr>
+        <w:t xml:space="preserve"> </w:t>
+      </w:r>
+      <w:r>
+        <w:rPr>
+          <w:rFonts w:cstheme="minorHAnsi"/>
+        </w:rPr>
+        <w:t xml:space="preserve"> </w:t>
+      </w:r>
+      <w:r>
+        <w:rPr>
+          <w:rFonts w:cstheme="minorHAnsi"/>
+        </w:rPr>
+        <w:t>= &lt;A6</w:t>
+      </w:r>
+      <w:r>
+        <w:rPr>
+          <w:rFonts w:cstheme="minorHAnsi"/>
+        </w:rPr>
+        <w:t>&gt;</w:t>
+      </w:r>
+    </w:p>
+    <w:p>
+      <w:pPr>
+        <w:rPr>
+          <w:rFonts w:cstheme="minorHAnsi"/>
+        </w:rPr>
+      </w:pPr>
+      <w:r>
+        <w:rPr>
+          <w:rFonts w:cstheme="minorHAnsi"/>
+        </w:rPr>
+        <w:t>&lt;A5</w:t>
+      </w:r>
+      <w:r>
+        <w:rPr>
+          <w:rFonts w:cstheme="minorHAnsi"/>
+        </w:rPr>
+        <w:t>&gt;</w:t>
+      </w:r>
+      <w:proofErr w:type="gramStart"/>
+      <w:r>
+        <w:rPr>
+          <w:rFonts w:cstheme="minorHAnsi"/>
+        </w:rPr>
+        <w:t>::=</w:t>
+      </w:r>
+      <w:proofErr w:type="gramEnd"/>
+      <w:r>
+        <w:rPr>
+          <w:rFonts w:cstheme="minorHAnsi"/>
+        </w:rPr>
+        <w:t xml:space="preserve"> </w:t>
+      </w:r>
+      <w:r>
+        <w:rPr>
+          <w:rFonts w:cstheme="minorHAnsi"/>
+        </w:rPr>
+        <w:t>Ꜫ</w:t>
+      </w:r>
+    </w:p>
+    <w:p>
+      <w:pPr>
+        <w:rPr>
+          <w:rFonts w:cstheme="minorHAnsi"/>
+        </w:rPr>
+      </w:pPr>
+      <w:r>
+        <w:rPr>
+          <w:rFonts w:cstheme="minorHAnsi"/>
+        </w:rPr>
+        <w:t>&lt;</w:t>
+      </w:r>
+      <w:r>
+        <w:rPr>
+          <w:rFonts w:cstheme="minorHAnsi"/>
+        </w:rPr>
+        <w:t>A6</w:t>
+      </w:r>
+      <w:r>
+        <w:rPr>
+          <w:rFonts w:cstheme="minorHAnsi"/>
+        </w:rPr>
+        <w:t xml:space="preserve">&gt; </w:t>
+      </w:r>
+      <w:proofErr w:type="gramStart"/>
+      <w:r>
+        <w:rPr>
+          <w:rFonts w:cstheme="minorHAnsi"/>
+        </w:rPr>
+        <w:t>::=</w:t>
+      </w:r>
+      <w:proofErr w:type="gramEnd"/>
+      <w:r>
+        <w:rPr>
+          <w:rFonts w:cstheme="minorHAnsi"/>
+        </w:rPr>
+        <w:t xml:space="preserve"> &lt;Numero&gt;</w:t>
+      </w:r>
+    </w:p>
+    <w:p>
+      <w:pPr>
+        <w:rPr>
+          <w:rFonts w:cstheme="minorHAnsi"/>
+        </w:rPr>
+      </w:pPr>
+      <w:r>
+        <w:rPr>
+          <w:rFonts w:cstheme="minorHAnsi"/>
+        </w:rPr>
+        <w:t>&lt;A6</w:t>
+      </w:r>
+      <w:r>
+        <w:rPr>
+          <w:rFonts w:cstheme="minorHAnsi"/>
+        </w:rPr>
+        <w:t xml:space="preserve">&gt; </w:t>
+      </w:r>
+      <w:proofErr w:type="gramStart"/>
+      <w:r>
+        <w:rPr>
+          <w:rFonts w:cstheme="minorHAnsi"/>
+        </w:rPr>
+        <w:t>::=</w:t>
+      </w:r>
+      <w:proofErr w:type="gramEnd"/>
+      <w:r>
+        <w:rPr>
+          <w:rFonts w:cstheme="minorHAnsi"/>
+        </w:rPr>
+        <w:t xml:space="preserve"> &lt;Texto&gt;</w:t>
+      </w:r>
+    </w:p>
+    <w:p>
+      <w:pPr>
+        <w:rPr>
+          <w:rFonts w:cstheme="minorHAnsi"/>
+        </w:rPr>
+      </w:pPr>
+      <w:r>
+        <w:rPr>
+          <w:rFonts w:cstheme="minorHAnsi"/>
+        </w:rPr>
+        <w:t xml:space="preserve">&lt;A7&gt; </w:t>
+      </w:r>
+      <w:proofErr w:type="gramStart"/>
+      <w:r>
+        <w:rPr>
+          <w:rFonts w:cstheme="minorHAnsi"/>
+        </w:rPr>
+        <w:t>::=</w:t>
+      </w:r>
+      <w:proofErr w:type="gramEnd"/>
+      <w:r>
+        <w:rPr>
+          <w:rFonts w:cstheme="minorHAnsi"/>
+        </w:rPr>
+        <w:t xml:space="preserve"> , &lt;A4&gt;</w:t>
+      </w:r>
+    </w:p>
+    <w:p>
+      <w:pPr>
+        <w:rPr>
+          <w:rFonts w:cstheme="minorHAnsi"/>
+        </w:rPr>
+      </w:pPr>
+      <w:r>
+        <w:rPr>
+          <w:rFonts w:cstheme="minorHAnsi"/>
+        </w:rPr>
+        <w:t xml:space="preserve">&lt;A7&gt; </w:t>
+      </w:r>
+      <w:proofErr w:type="gramStart"/>
+      <w:r>
+        <w:rPr>
+          <w:rFonts w:cstheme="minorHAnsi"/>
+        </w:rPr>
+        <w:t>::=</w:t>
+      </w:r>
+      <w:proofErr w:type="gramEnd"/>
+      <w:r>
+        <w:rPr>
+          <w:rFonts w:cstheme="minorHAnsi"/>
+        </w:rPr>
+        <w:t xml:space="preserve"> Ꜫ</w:t>
+      </w:r>
+    </w:p>
+    <w:p>
+      <w:pPr>
+        <w:rPr>
+          <w:rFonts w:cstheme="minorHAnsi"/>
+        </w:rPr>
+      </w:pPr>
+    </w:p>
+    <w:p>
+      <w:pPr>
+        <w:rPr>
+          <w:rFonts w:cstheme="minorHAnsi"/>
+        </w:rPr>
+      </w:pPr>
+      <w:r>
+        <w:rPr>
+          <w:rFonts w:cstheme="minorHAnsi"/>
+        </w:rPr>
+        <w:t xml:space="preserve">&lt;Proposición&gt; </w:t>
+      </w:r>
+      <w:proofErr w:type="gramStart"/>
+      <w:r>
+        <w:rPr>
+          <w:rFonts w:cstheme="minorHAnsi"/>
+        </w:rPr>
+        <w:t>::=</w:t>
+      </w:r>
+      <w:proofErr w:type="gramEnd"/>
+      <w:r>
+        <w:rPr>
+          <w:rFonts w:cstheme="minorHAnsi"/>
+        </w:rPr>
         <w:t xml:space="preserve"> &lt;</w:t>
       </w:r>
       <w:proofErr w:type="spellStart"/>
       <w:r>
+        <w:rPr>
+          <w:rFonts w:cstheme="minorHAnsi"/>
+        </w:rPr>
         <w:t>Ident</w:t>
       </w:r>
       <w:proofErr w:type="spellEnd"/>
       <w:r>
-        <w:t xml:space="preserve">&gt; &lt;Bloque&gt; </w:t>
+        <w:rPr>
+          <w:rFonts w:cstheme="minorHAnsi"/>
+        </w:rPr>
+        <w:t xml:space="preserve">&gt;  </w:t>
+      </w:r>
+      <w:r>
+        <w:rPr>
+          <w:rFonts w:cstheme="minorHAnsi"/>
+        </w:rPr>
+        <w:t>&lt;A8&gt;</w:t>
+      </w:r>
+      <w:r>
+        <w:rPr>
+          <w:rFonts w:cstheme="minorHAnsi"/>
+        </w:rPr>
+        <w:t xml:space="preserve"> &lt;A11</w:t>
+      </w:r>
+      <w:r>
+        <w:rPr>
+          <w:rFonts w:cstheme="minorHAnsi"/>
+        </w:rPr>
+        <w:t>&gt;</w:t>
+      </w:r>
+    </w:p>
+    <w:p>
+      <w:pPr>
+        <w:rPr>
+          <w:rFonts w:cstheme="minorHAnsi"/>
+        </w:rPr>
+      </w:pPr>
+      <w:r>
+        <w:rPr>
+          <w:rFonts w:cstheme="minorHAnsi"/>
+        </w:rPr>
+        <w:t xml:space="preserve">&lt;A8&gt; </w:t>
+      </w:r>
+      <w:proofErr w:type="gramStart"/>
+      <w:r>
+        <w:rPr>
+          <w:rFonts w:cstheme="minorHAnsi"/>
+        </w:rPr>
+        <w:t>::=</w:t>
+      </w:r>
+      <w:proofErr w:type="gramEnd"/>
+      <w:r>
+        <w:rPr>
+          <w:rFonts w:cstheme="minorHAnsi"/>
+        </w:rPr>
+        <w:t xml:space="preserve"> = &lt;</w:t>
       </w:r>
       <w:proofErr w:type="spellStart"/>
       <w:r>
-        <w:t>end</w:t>
+        <w:rPr>
+          <w:rFonts w:cstheme="minorHAnsi"/>
+        </w:rPr>
+        <w:t>Expresion</w:t>
       </w:r>
       <w:proofErr w:type="spellEnd"/>
       <w:r>
-        <w:t xml:space="preserve"> </w:t>
-      </w:r>
-      <w:r>
-        <w:t>&lt;</w:t>
-      </w:r>
-      <w:proofErr w:type="spellStart"/>
-      <w:r>
-        <w:t>Ident</w:t>
-      </w:r>
-      <w:proofErr w:type="spellEnd"/>
-      <w:r>
+        <w:rPr>
+          <w:rFonts w:cstheme="minorHAnsi"/>
+        </w:rPr>
         <w:t>&gt;</w:t>
       </w:r>
-      <w:r>
-        <w:t xml:space="preserve"> &lt;A2&gt;</w:t>
-      </w:r>
-    </w:p>
-    <w:p>
-      <w:pPr>
-        <w:rPr>
-          <w:rFonts w:cstheme="minorHAnsi"/>
-        </w:rPr>
-      </w:pPr>
-      <w:r>
-        <w:t xml:space="preserve">&lt;A2&gt; </w:t>
-      </w:r>
-      <w:proofErr w:type="gramStart"/>
-      <w:r>
-        <w:t>::=</w:t>
-      </w:r>
-      <w:proofErr w:type="gramEnd"/>
-      <w:r>
-        <w:t xml:space="preserve"> </w:t>
-      </w:r>
-      <w:r>
-        <w:rPr>
-          <w:rFonts w:cstheme="minorHAnsi"/>
-        </w:rPr>
-        <w:t>Ꜫ</w:t>
-      </w:r>
-    </w:p>
-    <w:p>
-      <w:pPr>
-        <w:rPr>
-          <w:rFonts w:cstheme="minorHAnsi"/>
-        </w:rPr>
-      </w:pPr>
-      <w:r>
-        <w:rPr>
-          <w:rFonts w:cstheme="minorHAnsi"/>
-        </w:rPr>
-        <w:t xml:space="preserve">&lt;Bloque&gt; </w:t>
-      </w:r>
-      <w:proofErr w:type="gramStart"/>
-      <w:r>
-        <w:rPr>
-          <w:rFonts w:cstheme="minorHAnsi"/>
-        </w:rPr>
-        <w:t>::=</w:t>
-      </w:r>
-      <w:proofErr w:type="gramEnd"/>
-      <w:r>
-        <w:rPr>
-          <w:rFonts w:cstheme="minorHAnsi"/>
-        </w:rPr>
-        <w:t xml:space="preserve">  &lt;A3&gt;</w:t>
-      </w:r>
-      <w:r>
-        <w:rPr>
-          <w:rFonts w:cstheme="minorHAnsi"/>
-        </w:rPr>
-        <w:t xml:space="preserve"> &lt;</w:t>
-      </w:r>
-      <w:r>
-        <w:rPr>
-          <w:rFonts w:cstheme="minorHAnsi"/>
-        </w:rPr>
-        <w:t>Proposición</w:t>
-      </w:r>
-      <w:r>
-        <w:rPr>
-          <w:rFonts w:cstheme="minorHAnsi"/>
-        </w:rPr>
-        <w:t>&gt;</w:t>
-      </w:r>
-    </w:p>
-    <w:p>
-      <w:pPr>
-        <w:rPr>
-          <w:rFonts w:cstheme="minorHAnsi"/>
-        </w:rPr>
-      </w:pPr>
-      <w:r>
-        <w:rPr>
-          <w:rFonts w:cstheme="minorHAnsi"/>
-        </w:rPr>
-        <w:t>&lt;A3&gt;::=&lt;TIPO&gt; &lt;A4&gt;</w:t>
-      </w:r>
-    </w:p>
-    <w:p>
-      <w:pPr>
-        <w:rPr>
-          <w:rFonts w:cstheme="minorHAnsi"/>
-        </w:rPr>
-      </w:pPr>
-      <w:r>
-        <w:rPr>
-          <w:rFonts w:cstheme="minorHAnsi"/>
-        </w:rPr>
-        <w:t xml:space="preserve">&lt;A3&gt; </w:t>
-      </w:r>
-      <w:proofErr w:type="gramStart"/>
-      <w:r>
-        <w:rPr>
-          <w:rFonts w:cstheme="minorHAnsi"/>
-        </w:rPr>
-        <w:t>::=</w:t>
-      </w:r>
-      <w:proofErr w:type="gramEnd"/>
-      <w:r>
-        <w:rPr>
-          <w:rFonts w:cstheme="minorHAnsi"/>
-        </w:rPr>
-        <w:t xml:space="preserve"> Ꜫ</w:t>
-      </w:r>
-    </w:p>
-    <w:p>
-      <w:pPr>
-        <w:rPr>
-          <w:rFonts w:cstheme="minorHAnsi"/>
-        </w:rPr>
-      </w:pPr>
-      <w:r>
-        <w:rPr>
-          <w:rFonts w:cstheme="minorHAnsi"/>
-        </w:rPr>
-        <w:t xml:space="preserve">&lt;A4&gt; </w:t>
-      </w:r>
-      <w:proofErr w:type="gramStart"/>
-      <w:r>
-        <w:rPr>
-          <w:rFonts w:cstheme="minorHAnsi"/>
-        </w:rPr>
-        <w:t>::=</w:t>
-      </w:r>
-      <w:proofErr w:type="gramEnd"/>
-      <w:r>
-        <w:rPr>
-          <w:rFonts w:cstheme="minorHAnsi"/>
-        </w:rPr>
-        <w:t xml:space="preserve"> &lt;</w:t>
-      </w:r>
-      <w:proofErr w:type="spellStart"/>
-      <w:r>
-        <w:rPr>
-          <w:rFonts w:cstheme="minorHAnsi"/>
-        </w:rPr>
-        <w:t>Ident</w:t>
-      </w:r>
-      <w:proofErr w:type="spellEnd"/>
-      <w:r>
-        <w:rPr>
-          <w:rFonts w:cstheme="minorHAnsi"/>
-        </w:rPr>
-        <w:t>&gt; &lt;A5</w:t>
-      </w:r>
-      <w:r>
-        <w:rPr>
-          <w:rFonts w:cstheme="minorHAnsi"/>
-        </w:rPr>
-        <w:t>&gt;</w:t>
-      </w:r>
-      <w:r>
-        <w:rPr>
-          <w:rFonts w:cstheme="minorHAnsi"/>
-        </w:rPr>
-        <w:t xml:space="preserve"> &lt;A7&gt;</w:t>
-      </w:r>
-    </w:p>
-    <w:p>
-      <w:pPr>
-        <w:rPr>
-          <w:rFonts w:cstheme="minorHAnsi"/>
-        </w:rPr>
-      </w:pPr>
-      <w:r>
-        <w:rPr>
-          <w:rFonts w:cstheme="minorHAnsi"/>
-        </w:rPr>
-        <w:t>&lt;A5</w:t>
-      </w:r>
-      <w:r>
-        <w:rPr>
-          <w:rFonts w:cstheme="minorHAnsi"/>
-        </w:rPr>
-        <w:t>&gt;</w:t>
-      </w:r>
-      <w:proofErr w:type="gramStart"/>
-      <w:r>
-        <w:rPr>
-          <w:rFonts w:cstheme="minorHAnsi"/>
-        </w:rPr>
-        <w:t>::=</w:t>
-      </w:r>
-      <w:proofErr w:type="gramEnd"/>
-      <w:r>
-        <w:rPr>
-          <w:rFonts w:cstheme="minorHAnsi"/>
-        </w:rPr>
-        <w:t xml:space="preserve"> = &lt;A6</w:t>
-      </w:r>
-      <w:r>
-        <w:rPr>
-          <w:rFonts w:cstheme="minorHAnsi"/>
-        </w:rPr>
-        <w:t>&gt;</w:t>
-      </w:r>
-    </w:p>
-    <w:p>
-      <w:pPr>
-        <w:rPr>
-          <w:rFonts w:cstheme="minorHAnsi"/>
-        </w:rPr>
-      </w:pPr>
-      <w:r>
-        <w:rPr>
-          <w:rFonts w:cstheme="minorHAnsi"/>
-        </w:rPr>
-        <w:t>&lt;A5</w:t>
-      </w:r>
-      <w:r>
-        <w:rPr>
-          <w:rFonts w:cstheme="minorHAnsi"/>
-        </w:rPr>
-        <w:t>&gt;</w:t>
-      </w:r>
-      <w:proofErr w:type="gramStart"/>
-      <w:r>
-        <w:rPr>
-          <w:rFonts w:cstheme="minorHAnsi"/>
-        </w:rPr>
-        <w:t>::=</w:t>
-      </w:r>
-      <w:proofErr w:type="gramEnd"/>
-      <w:r>
-        <w:rPr>
-          <w:rFonts w:cstheme="minorHAnsi"/>
-        </w:rPr>
-        <w:t xml:space="preserve"> </w:t>
-      </w:r>
-      <w:r>
-        <w:rPr>
-          <w:rFonts w:cstheme="minorHAnsi"/>
-        </w:rPr>
-        <w:t>Ꜫ</w:t>
-      </w:r>
-    </w:p>
-    <w:p>
-      <w:pPr>
-        <w:rPr>
-          <w:rFonts w:cstheme="minorHAnsi"/>
-        </w:rPr>
-      </w:pPr>
-      <w:r>
-        <w:rPr>
-          <w:rFonts w:cstheme="minorHAnsi"/>
-        </w:rPr>
-        <w:t>&lt;</w:t>
-      </w:r>
-      <w:r>
-        <w:rPr>
-          <w:rFonts w:cstheme="minorHAnsi"/>
-        </w:rPr>
-        <w:t>A6</w:t>
-      </w:r>
-      <w:r>
-        <w:rPr>
-          <w:rFonts w:cstheme="minorHAnsi"/>
-        </w:rPr>
-        <w:t xml:space="preserve">&gt; </w:t>
-      </w:r>
-      <w:proofErr w:type="gramStart"/>
-      <w:r>
-        <w:rPr>
-          <w:rFonts w:cstheme="minorHAnsi"/>
-        </w:rPr>
-        <w:t>::=</w:t>
-      </w:r>
-      <w:proofErr w:type="gramEnd"/>
-      <w:r>
-        <w:rPr>
-          <w:rFonts w:cstheme="minorHAnsi"/>
-        </w:rPr>
-        <w:t xml:space="preserve"> &lt;Numero&gt;</w:t>
-      </w:r>
-    </w:p>
-    <w:p>
-      <w:pPr>
-        <w:rPr>
-          <w:rFonts w:cstheme="minorHAnsi"/>
-        </w:rPr>
-      </w:pPr>
-      <w:r>
-        <w:rPr>
-          <w:rFonts w:cstheme="minorHAnsi"/>
-        </w:rPr>
-        <w:t>&lt;A6</w:t>
-      </w:r>
-      <w:r>
-        <w:rPr>
-          <w:rFonts w:cstheme="minorHAnsi"/>
-        </w:rPr>
-        <w:t xml:space="preserve">&gt; </w:t>
-      </w:r>
-      <w:proofErr w:type="gramStart"/>
-      <w:r>
-        <w:rPr>
-          <w:rFonts w:cstheme="minorHAnsi"/>
-        </w:rPr>
-        <w:t>::=</w:t>
-      </w:r>
-      <w:proofErr w:type="gramEnd"/>
-      <w:r>
-        <w:rPr>
-          <w:rFonts w:cstheme="minorHAnsi"/>
-        </w:rPr>
-        <w:t xml:space="preserve"> &lt;Texto&gt;</w:t>
-      </w:r>
-    </w:p>
-    <w:p>
-      <w:pPr>
-        <w:rPr>
-          <w:rFonts w:cstheme="minorHAnsi"/>
-        </w:rPr>
-      </w:pPr>
-      <w:r>
-        <w:rPr>
-          <w:rFonts w:cstheme="minorHAnsi"/>
-        </w:rPr>
-        <w:t xml:space="preserve">&lt;A7&gt; </w:t>
-      </w:r>
-      <w:proofErr w:type="gramStart"/>
-      <w:r>
-        <w:rPr>
-          <w:rFonts w:cstheme="minorHAnsi"/>
-        </w:rPr>
-        <w:t>::=</w:t>
-      </w:r>
-      <w:proofErr w:type="gramEnd"/>
-      <w:r>
-        <w:rPr>
-          <w:rFonts w:cstheme="minorHAnsi"/>
-        </w:rPr>
-        <w:t xml:space="preserve"> , &lt;A4&gt;</w:t>
-      </w:r>
-    </w:p>
-    <w:p>
-      <w:pPr>
-        <w:rPr>
-          <w:rFonts w:cstheme="minorHAnsi"/>
-        </w:rPr>
-      </w:pPr>
-      <w:r>
-        <w:rPr>
-          <w:rFonts w:cstheme="minorHAnsi"/>
-        </w:rPr>
-        <w:t xml:space="preserve">&lt;A7&gt; </w:t>
-      </w:r>
-      <w:proofErr w:type="gramStart"/>
-      <w:r>
-        <w:rPr>
-          <w:rFonts w:cstheme="minorHAnsi"/>
-        </w:rPr>
-        <w:t>::=</w:t>
-      </w:r>
-      <w:proofErr w:type="gramEnd"/>
-      <w:r>
-        <w:rPr>
-          <w:rFonts w:cstheme="minorHAnsi"/>
-        </w:rPr>
-        <w:t xml:space="preserve"> Ꜫ</w:t>
-      </w:r>
-    </w:p>
-    <w:p>
-      <w:pPr>
-        <w:rPr>
-          <w:rFonts w:cstheme="minorHAnsi"/>
-        </w:rPr>
-      </w:pPr>
-    </w:p>
-    <w:p>
-      <w:pPr>
-        <w:rPr>
-          <w:rFonts w:cstheme="minorHAnsi"/>
-        </w:rPr>
-      </w:pPr>
-      <w:r>
-        <w:rPr>
-          <w:rFonts w:cstheme="minorHAnsi"/>
-        </w:rPr>
-        <w:t xml:space="preserve">&lt;Proposición&gt; </w:t>
-      </w:r>
-      <w:proofErr w:type="gramStart"/>
-      <w:r>
-        <w:rPr>
-          <w:rFonts w:cstheme="minorHAnsi"/>
-        </w:rPr>
-        <w:t>::=</w:t>
-      </w:r>
-      <w:proofErr w:type="gramEnd"/>
-      <w:r>
-        <w:rPr>
-          <w:rFonts w:cstheme="minorHAnsi"/>
-        </w:rPr>
-        <w:t xml:space="preserve"> &lt;</w:t>
-      </w:r>
-      <w:proofErr w:type="spellStart"/>
-      <w:r>
-        <w:rPr>
-          <w:rFonts w:cstheme="minorHAnsi"/>
-        </w:rPr>
-        <w:t>Ident</w:t>
-      </w:r>
-      <w:proofErr w:type="spellEnd"/>
-      <w:r>
-        <w:rPr>
-          <w:rFonts w:cstheme="minorHAnsi"/>
-        </w:rPr>
-        <w:t xml:space="preserve">&gt;  </w:t>
-      </w:r>
-      <w:r>
-        <w:rPr>
-          <w:rFonts w:cstheme="minorHAnsi"/>
-        </w:rPr>
-        <w:t>&lt;A8&gt;</w:t>
-      </w:r>
-      <w:r>
-        <w:rPr>
-          <w:rFonts w:cstheme="minorHAnsi"/>
-        </w:rPr>
-        <w:t xml:space="preserve"> &lt;A11</w:t>
-      </w:r>
-      <w:r>
-        <w:rPr>
-          <w:rFonts w:cstheme="minorHAnsi"/>
-        </w:rPr>
-        <w:t>&gt;</w:t>
-      </w:r>
     </w:p>
     <w:p>
       <w:pPr>
@@ -688,47 +769,6 @@
         <w:rPr>
           <w:rFonts w:cstheme="minorHAnsi"/>
         </w:rPr>
-        <w:t xml:space="preserve"> = &lt;</w:t>
-      </w:r>
-      <w:proofErr w:type="spellStart"/>
-      <w:r>
-        <w:rPr>
-          <w:rFonts w:cstheme="minorHAnsi"/>
-        </w:rPr>
-        <w:t>Expresion</w:t>
-      </w:r>
-      <w:proofErr w:type="spellEnd"/>
-      <w:r>
-        <w:rPr>
-          <w:rFonts w:cstheme="minorHAnsi"/>
-        </w:rPr>
-        <w:t>&gt;</w:t>
-      </w:r>
-    </w:p>
-    <w:p>
-      <w:pPr>
-        <w:rPr>
-          <w:rFonts w:cstheme="minorHAnsi"/>
-        </w:rPr>
-      </w:pPr>
-      <w:r>
-        <w:rPr>
-          <w:rFonts w:cstheme="minorHAnsi"/>
-        </w:rPr>
-        <w:t xml:space="preserve">&lt;A8&gt; </w:t>
-      </w:r>
-      <w:proofErr w:type="gramStart"/>
-      <w:r>
-        <w:rPr>
-          <w:rFonts w:cstheme="minorHAnsi"/>
-        </w:rPr>
-        <w:t>::=</w:t>
-      </w:r>
-      <w:proofErr w:type="gramEnd"/>
-      <w:r>
-        <w:rPr>
-          <w:rFonts w:cstheme="minorHAnsi"/>
-        </w:rPr>
         <w:t xml:space="preserve"> ( &lt;A10&gt; )</w:t>
       </w:r>
     </w:p>
@@ -756,16 +796,8 @@
         <w:rPr>
           <w:rFonts w:cstheme="minorHAnsi"/>
         </w:rPr>
-        <w:t xml:space="preserve"> &lt;</w:t>
-      </w:r>
-      <w:proofErr w:type="spellStart"/>
-      <w:r>
-        <w:rPr>
-          <w:rFonts w:cstheme="minorHAnsi"/>
-        </w:rPr>
-        <w:t>Parametros</w:t>
-      </w:r>
-      <w:proofErr w:type="spellEnd"/>
+        <w:t xml:space="preserve"> &lt;Parámetros</w:t>
+      </w:r>
       <w:r>
         <w:rPr>
           <w:rFonts w:cstheme="minorHAnsi"/>
@@ -1178,6 +1210,26 @@
           <w:rFonts w:cstheme="minorHAnsi"/>
         </w:rPr>
       </w:pPr>
+      <w:r>
+        <w:rPr>
+          <w:rFonts w:cstheme="minorHAnsi"/>
+        </w:rPr>
+        <w:t>&lt;A13&gt;</w:t>
+      </w:r>
+      <w:proofErr w:type="gramStart"/>
+      <w:r>
+        <w:rPr>
+          <w:rFonts w:cstheme="minorHAnsi"/>
+        </w:rPr>
+        <w:t>::=</w:t>
+      </w:r>
+      <w:proofErr w:type="gramEnd"/>
+      <w:r>
+        <w:rPr>
+          <w:rFonts w:cstheme="minorHAnsi"/>
+        </w:rPr>
+        <w:t xml:space="preserve"> Ꜫ</w:t>
+      </w:r>
     </w:p>
     <w:p>
       <w:pPr>
@@ -2187,60 +2239,6 @@
         </w:rPr>
         <w:t xml:space="preserve"> Ꜫ</w:t>
       </w:r>
-    </w:p>
-    <w:p>
-      <w:pPr>
-        <w:rPr>
-          <w:rFonts w:cstheme="minorHAnsi"/>
-        </w:rPr>
-      </w:pPr>
-      <w:r>
-        <w:rPr>
-          <w:rFonts w:cstheme="minorHAnsi"/>
-        </w:rPr>
-        <w:t xml:space="preserve">&lt;A21&gt; </w:t>
-      </w:r>
-      <w:proofErr w:type="gramStart"/>
-      <w:r>
-        <w:rPr>
-          <w:rFonts w:cstheme="minorHAnsi"/>
-        </w:rPr>
-        <w:t>::=</w:t>
-      </w:r>
-      <w:proofErr w:type="gramEnd"/>
-      <w:r>
-        <w:rPr>
-          <w:rFonts w:cstheme="minorHAnsi"/>
-        </w:rPr>
-        <w:t xml:space="preserve"> &lt;A18&gt; &lt;A16&gt;</w:t>
-      </w:r>
-    </w:p>
-    <w:p>
-      <w:pPr>
-        <w:rPr>
-          <w:rFonts w:cstheme="minorHAnsi"/>
-        </w:rPr>
-      </w:pPr>
-      <w:r>
-        <w:rPr>
-          <w:rFonts w:cstheme="minorHAnsi"/>
-        </w:rPr>
-        <w:t xml:space="preserve">&lt;A21&gt; </w:t>
-      </w:r>
-      <w:proofErr w:type="gramStart"/>
-      <w:r>
-        <w:rPr>
-          <w:rFonts w:cstheme="minorHAnsi"/>
-        </w:rPr>
-        <w:t>::=</w:t>
-      </w:r>
-      <w:proofErr w:type="gramEnd"/>
-      <w:r>
-        <w:rPr>
-          <w:rFonts w:cstheme="minorHAnsi"/>
-        </w:rPr>
-        <w:t xml:space="preserve"> Ꜫ</w:t>
-      </w:r>
       <w:bookmarkStart w:id="0" w:name="_GoBack"/>
       <w:bookmarkEnd w:id="0"/>
     </w:p>
@@ -2254,6 +2252,60 @@
         <w:rPr>
           <w:rFonts w:cstheme="minorHAnsi"/>
         </w:rPr>
+        <w:t xml:space="preserve">&lt;A21&gt; </w:t>
+      </w:r>
+      <w:proofErr w:type="gramStart"/>
+      <w:r>
+        <w:rPr>
+          <w:rFonts w:cstheme="minorHAnsi"/>
+        </w:rPr>
+        <w:t>::=</w:t>
+      </w:r>
+      <w:proofErr w:type="gramEnd"/>
+      <w:r>
+        <w:rPr>
+          <w:rFonts w:cstheme="minorHAnsi"/>
+        </w:rPr>
+        <w:t xml:space="preserve"> &lt;A18&gt; &lt;A16&gt;</w:t>
+      </w:r>
+    </w:p>
+    <w:p>
+      <w:pPr>
+        <w:rPr>
+          <w:rFonts w:cstheme="minorHAnsi"/>
+        </w:rPr>
+      </w:pPr>
+      <w:r>
+        <w:rPr>
+          <w:rFonts w:cstheme="minorHAnsi"/>
+        </w:rPr>
+        <w:t xml:space="preserve">&lt;A21&gt; </w:t>
+      </w:r>
+      <w:proofErr w:type="gramStart"/>
+      <w:r>
+        <w:rPr>
+          <w:rFonts w:cstheme="minorHAnsi"/>
+        </w:rPr>
+        <w:t>::=</w:t>
+      </w:r>
+      <w:proofErr w:type="gramEnd"/>
+      <w:r>
+        <w:rPr>
+          <w:rFonts w:cstheme="minorHAnsi"/>
+        </w:rPr>
+        <w:t xml:space="preserve"> Ꜫ</w:t>
+      </w:r>
+    </w:p>
+    <w:p>
+      <w:pPr>
+        <w:rPr>
+          <w:rFonts w:cstheme="minorHAnsi"/>
+        </w:rPr>
+      </w:pPr>
+      <w:r>
+        <w:rPr>
+          <w:rFonts w:cstheme="minorHAnsi"/>
+        </w:rPr>
         <w:t xml:space="preserve">&lt;A18&gt; </w:t>
       </w:r>
       <w:proofErr w:type="gramStart"/>
@@ -2295,7 +2347,7 @@
         <w:rPr>
           <w:rFonts w:cstheme="minorHAnsi"/>
         </w:rPr>
-        <w:t xml:space="preserve"> ¡</w:t>
+        <w:t xml:space="preserve"> ~</w:t>
       </w:r>
     </w:p>
     <w:p>
@@ -2322,7 +2374,13 @@
         <w:rPr>
           <w:rFonts w:cstheme="minorHAnsi"/>
         </w:rPr>
-        <w:t xml:space="preserve"> ¡=</w:t>
+        <w:t xml:space="preserve"> ~</w:t>
+      </w:r>
+      <w:r>
+        <w:rPr>
+          <w:rFonts w:cstheme="minorHAnsi"/>
+        </w:rPr>
+        <w:t>=</w:t>
       </w:r>
     </w:p>
     <w:p>
@@ -2484,7 +2542,7 @@
         <w:rPr>
           <w:rFonts w:cstheme="minorHAnsi"/>
         </w:rPr>
-        <w:t xml:space="preserve"> OR&gt;</w:t>
+        <w:t xml:space="preserve"> OR</w:t>
       </w:r>
     </w:p>
     <w:p>

</xml_diff>